<commit_message>
Modificacion estructura del documento
</commit_message>
<xml_diff>
--- a/Documentacion/Documento Proyecto.docx
+++ b/Documentacion/Documento Proyecto.docx
@@ -894,23 +894,7 @@
                 <w:noProof/>
                 <w:lang w:bidi="es-BO"/>
               </w:rPr>
-              <w:t>Ante</w:t>
-            </w:r>
-            <w:r>
-              <w:rPr>
-                <w:rStyle w:val="Hipervnculo"/>
-                <w:noProof/>
-                <w:lang w:bidi="es-BO"/>
-              </w:rPr>
-              <w:t>c</w:t>
-            </w:r>
-            <w:r>
-              <w:rPr>
-                <w:rStyle w:val="Hipervnculo"/>
-                <w:noProof/>
-                <w:lang w:bidi="es-BO"/>
-              </w:rPr>
-              <w:t>edentes</w:t>
+              <w:t>Antecedentes</w:t>
             </w:r>
             <w:r>
               <w:rPr>
@@ -2158,22 +2142,24 @@
         <w:lastRenderedPageBreak/>
         <w:t>Í</w:t>
       </w:r>
+      <w:proofErr w:type="spellStart"/>
       <w:r>
         <w:rPr>
           <w:b/>
           <w:lang w:val="en-US"/>
         </w:rPr>
-        <w:t xml:space="preserve">NDICE DE </w:t>
-      </w:r>
-      <w:proofErr w:type="spellStart"/>
+        <w:t>NDICE</w:t>
+      </w:r>
+      <w:proofErr w:type="spellEnd"/>
       <w:r>
         <w:rPr>
           <w:b/>
           <w:lang w:val="en-US"/>
         </w:rPr>
-        <w:t>FIGURAS</w:t>
-      </w:r>
-      <w:proofErr w:type="spellEnd"/>
+        <w:t xml:space="preserve"> DE FIGURAS</w:t>
+      </w:r>
+      <w:bookmarkStart w:id="0" w:name="_GoBack"/>
+      <w:bookmarkEnd w:id="0"/>
     </w:p>
     <w:p>
       <w:pPr>
@@ -2316,9 +2302,9 @@
           <w:lang w:val="en-US"/>
         </w:rPr>
       </w:pPr>
-      <w:bookmarkStart w:id="0" w:name="_Toc14547130"/>
-      <w:bookmarkStart w:id="1" w:name="_Hlk19212374"/>
+      <w:bookmarkStart w:id="1" w:name="_Toc14547130"/>
       <w:bookmarkStart w:id="2" w:name="_Toc19213593"/>
+      <w:bookmarkStart w:id="3" w:name="_Hlk19212374"/>
       <w:r>
         <w:rPr>
           <w:lang w:val="es-ES"/>
@@ -2332,7 +2318,7 @@
         </w:rPr>
         <w:br/>
       </w:r>
-      <w:bookmarkEnd w:id="0"/>
+      <w:bookmarkEnd w:id="1"/>
       <w:r>
         <w:rPr>
           <w:lang w:val="es-ES"/>
@@ -2352,15 +2338,15 @@
       <w:pPr>
         <w:pStyle w:val="Ttulo2"/>
       </w:pPr>
-      <w:bookmarkStart w:id="3" w:name="_Toc19213594"/>
-      <w:bookmarkEnd w:id="1"/>
+      <w:bookmarkStart w:id="4" w:name="_Toc19213594"/>
+      <w:bookmarkEnd w:id="3"/>
       <w:r>
         <w:t xml:space="preserve"> </w:t>
       </w:r>
       <w:r>
         <w:t>Antecedentes</w:t>
       </w:r>
-      <w:bookmarkEnd w:id="3"/>
+      <w:bookmarkEnd w:id="4"/>
     </w:p>
     <w:p>
       <w:pPr>
@@ -2429,13 +2415,7 @@
         <w:t>1</w:t>
       </w:r>
       <w:r>
-        <w:t xml:space="preserve"> Estadística de consulta externa en Bolivia (INE-2</w:t>
-      </w:r>
-      <w:r>
-        <w:t>0</w:t>
-      </w:r>
-      <w:r>
-        <w:t>17)</w:t>
+        <w:t xml:space="preserve"> Estadística de consulta externa en Bolivia (INE-2017)</w:t>
       </w:r>
       <w:r>
         <w:rPr>
@@ -2577,11 +2557,11 @@
       <w:r>
         <w:t xml:space="preserve"> </w:t>
       </w:r>
-      <w:bookmarkStart w:id="4" w:name="_Toc19213595"/>
+      <w:bookmarkStart w:id="5" w:name="_Toc19213595"/>
       <w:r>
         <w:t>Planteamiento del problema</w:t>
       </w:r>
-      <w:bookmarkEnd w:id="4"/>
+      <w:bookmarkEnd w:id="5"/>
     </w:p>
     <w:p>
       <w:pPr>
@@ -2606,110 +2586,47 @@
           <w:rFonts w:cs="Times New Roman"/>
           <w:szCs w:val="24"/>
         </w:rPr>
-        <w:t xml:space="preserve">realizar </w:t>
-      </w:r>
+        <w:t xml:space="preserve">realizar la reserva de consultas médicas sin la necesidad de que hagan largas filas y que además permita a los médicos tener una plataforma en la cual puedan administrar sus citas en tiempo real utilizando la tecnología de bases de datos </w:t>
+      </w:r>
+      <w:proofErr w:type="spellStart"/>
       <w:r>
         <w:rPr>
           <w:rFonts w:cs="Times New Roman"/>
           <w:szCs w:val="24"/>
         </w:rPr>
-        <w:t xml:space="preserve">la </w:t>
-      </w:r>
+        <w:t>Firebase</w:t>
+      </w:r>
+      <w:proofErr w:type="spellEnd"/>
       <w:r>
         <w:rPr>
           <w:rFonts w:cs="Times New Roman"/>
           <w:szCs w:val="24"/>
         </w:rPr>
-        <w:t>reserva</w:t>
-      </w:r>
-      <w:r>
-        <w:rPr>
-          <w:rFonts w:cs="Times New Roman"/>
-          <w:szCs w:val="24"/>
-        </w:rPr>
-        <w:t xml:space="preserve"> de</w:t>
-      </w:r>
-      <w:r>
-        <w:rPr>
-          <w:rFonts w:cs="Times New Roman"/>
-          <w:szCs w:val="24"/>
-        </w:rPr>
-        <w:t xml:space="preserve"> consultas médicas</w:t>
-      </w:r>
-      <w:r>
-        <w:rPr>
-          <w:rFonts w:cs="Times New Roman"/>
-          <w:szCs w:val="24"/>
-        </w:rPr>
+        <w:t xml:space="preserve"> de una manera fácil y eficiente?</w:t>
+      </w:r>
+    </w:p>
+    <w:p>
+      <w:pPr>
+        <w:pStyle w:val="Ttulo2"/>
+      </w:pPr>
+      <w:r>
         <w:t xml:space="preserve"> </w:t>
       </w:r>
-      <w:r>
-        <w:rPr>
-          <w:rFonts w:cs="Times New Roman"/>
-          <w:szCs w:val="24"/>
-        </w:rPr>
-        <w:t>sin la necesidad de que hagan largas filas y que además permita a los médicos tener una plataforma en la cual puedan administrar sus citas</w:t>
-      </w:r>
-      <w:r>
-        <w:rPr>
-          <w:rFonts w:cs="Times New Roman"/>
-          <w:szCs w:val="24"/>
-        </w:rPr>
-        <w:t xml:space="preserve"> en tiempo real utilizando la tecnología de bases de datos </w:t>
-      </w:r>
-      <w:proofErr w:type="spellStart"/>
-      <w:r>
-        <w:rPr>
-          <w:rFonts w:cs="Times New Roman"/>
-          <w:szCs w:val="24"/>
-        </w:rPr>
-        <w:t>Firebase</w:t>
-      </w:r>
-      <w:proofErr w:type="spellEnd"/>
-      <w:r>
-        <w:rPr>
-          <w:rFonts w:cs="Times New Roman"/>
-          <w:szCs w:val="24"/>
-        </w:rPr>
-        <w:t xml:space="preserve"> de una manera </w:t>
-      </w:r>
-      <w:r>
-        <w:rPr>
-          <w:rFonts w:cs="Times New Roman"/>
-          <w:szCs w:val="24"/>
-        </w:rPr>
-        <w:t>fácil y eficiente</w:t>
-      </w:r>
-      <w:r>
-        <w:rPr>
-          <w:rFonts w:cs="Times New Roman"/>
-          <w:szCs w:val="24"/>
-        </w:rPr>
-        <w:t>?</w:t>
-      </w:r>
-    </w:p>
-    <w:p>
-      <w:pPr>
-        <w:pStyle w:val="Ttulo2"/>
-      </w:pPr>
-      <w:r>
-        <w:t xml:space="preserve"> </w:t>
-      </w:r>
-      <w:bookmarkStart w:id="5" w:name="_Toc19213596"/>
+      <w:bookmarkStart w:id="6" w:name="_Toc19213596"/>
       <w:r>
         <w:t>Objetivos</w:t>
       </w:r>
-      <w:bookmarkEnd w:id="5"/>
+      <w:bookmarkEnd w:id="6"/>
     </w:p>
     <w:p>
       <w:pPr>
         <w:pStyle w:val="Ttulo3"/>
       </w:pPr>
-      <w:bookmarkStart w:id="6" w:name="_Toc19213597"/>
+      <w:bookmarkStart w:id="7" w:name="_Toc19213597"/>
       <w:r>
         <w:t>Objetivo general</w:t>
       </w:r>
-      <w:bookmarkEnd w:id="6"/>
+      <w:bookmarkEnd w:id="7"/>
     </w:p>
     <w:p>
       <w:pPr>
@@ -2780,7 +2697,7 @@
       <w:r>
         <w:t xml:space="preserve"> </w:t>
       </w:r>
-      <w:bookmarkStart w:id="7" w:name="_Toc19213598"/>
+      <w:bookmarkStart w:id="8" w:name="_Toc19213598"/>
       <w:r>
         <w:t>Objetivo</w:t>
       </w:r>
@@ -2790,7 +2707,7 @@
       <w:r>
         <w:t xml:space="preserve"> específico</w:t>
       </w:r>
-      <w:bookmarkEnd w:id="7"/>
+      <w:bookmarkEnd w:id="8"/>
       <w:r>
         <w:t>s</w:t>
       </w:r>
@@ -2855,8 +2772,6 @@
         </w:rPr>
         <w:t xml:space="preserve"> ofrece.</w:t>
       </w:r>
-      <w:bookmarkStart w:id="8" w:name="_GoBack"/>
-      <w:bookmarkEnd w:id="8"/>
     </w:p>
     <w:p>
       <w:pPr>
@@ -3269,8 +3184,8 @@
         <w:ind w:left="284"/>
         <w:jc w:val="center"/>
       </w:pPr>
-      <w:bookmarkStart w:id="11" w:name="_Hlk19212992"/>
-      <w:bookmarkStart w:id="12" w:name="_Toc19213601"/>
+      <w:bookmarkStart w:id="11" w:name="_Toc19213601"/>
+      <w:bookmarkStart w:id="12" w:name="_Hlk19212992"/>
       <w:r>
         <w:t>CAPÍTULO 2</w:t>
       </w:r>
@@ -3278,7 +3193,7 @@
         <w:br/>
         <w:t>MARCO TEÓRICO</w:t>
       </w:r>
-      <w:bookmarkEnd w:id="12"/>
+      <w:bookmarkEnd w:id="11"/>
     </w:p>
     <w:p>
       <w:pPr>
@@ -3387,6 +3302,7 @@
           <w:id w:val="-158155583"/>
           <w:citation/>
         </w:sdtPr>
+        <w:sdtEndPr/>
         <w:sdtContent>
           <w:r>
             <w:rPr>
@@ -3556,15 +3472,10 @@
       </w:pPr>
       <w:bookmarkStart w:id="16" w:name="_Toc19213605"/>
       <w:r>
-        <w:t xml:space="preserve">CAPÍTULO </w:t>
-      </w:r>
-      <w:r>
-        <w:t>3</w:t>
+        <w:t>CAPÍTULO 3</w:t>
       </w:r>
       <w:r>
         <w:br/>
-      </w:r>
-      <w:r>
         <w:t>PROPUESTA DE VALOR</w:t>
       </w:r>
       <w:bookmarkEnd w:id="16"/>
@@ -3610,7 +3521,7 @@
         </w:rPr>
       </w:pPr>
       <w:bookmarkStart w:id="18" w:name="_Toc19213607"/>
-      <w:bookmarkEnd w:id="11"/>
+      <w:bookmarkEnd w:id="12"/>
       <w:bookmarkEnd w:id="18"/>
     </w:p>
     <w:p>
@@ -3766,7 +3677,11 @@
     <w:sdt>
       <w:sdtPr>
         <w:rPr>
-          <w:lang w:val="es-ES"/>
+          <w:rFonts w:eastAsiaTheme="minorHAnsi" w:cstheme="minorBidi"/>
+          <w:b w:val="0"/>
+          <w:bCs w:val="0"/>
+          <w:szCs w:val="22"/>
+          <w:lang w:val="es-ES" w:eastAsia="en-US" w:bidi="ar-SA"/>
         </w:rPr>
         <w:id w:val="1152189401"/>
         <w:docPartObj>
@@ -3776,11 +3691,7 @@
       </w:sdtPr>
       <w:sdtEndPr>
         <w:rPr>
-          <w:rFonts w:eastAsiaTheme="minorHAnsi" w:cstheme="minorBidi"/>
-          <w:b w:val="0"/>
-          <w:bCs w:val="0"/>
-          <w:szCs w:val="22"/>
-          <w:lang w:val="es-BO" w:eastAsia="en-US" w:bidi="ar-SA"/>
+          <w:lang w:val="es-BO"/>
         </w:rPr>
       </w:sdtEndPr>
       <w:sdtContent>
@@ -3807,6 +3718,7 @@
             <w:id w:val="111145805"/>
             <w:bibliography/>
           </w:sdtPr>
+          <w:sdtEndPr/>
           <w:sdtContent>
             <w:p>
               <w:pPr>
@@ -4188,6 +4100,7 @@
         <w:docPartUnique/>
       </w:docPartObj>
     </w:sdtPr>
+    <w:sdtEndPr/>
     <w:sdtContent>
       <w:p>
         <w:pPr>
@@ -4250,6 +4163,7 @@
         <w:docPartUnique/>
       </w:docPartObj>
     </w:sdtPr>
+    <w:sdtEndPr/>
     <w:sdtContent>
       <w:p>
         <w:pPr>
@@ -9849,7 +9763,7 @@
 </file>
 
 <file path=customXml/itemProps1.xml><?xml version="1.0" encoding="utf-8"?>
-<ds:datastoreItem xmlns:ds="http://schemas.openxmlformats.org/officeDocument/2006/customXml" ds:itemID="{071C29CF-5768-4484-85E8-DCD498FC6045}">
+<ds:datastoreItem xmlns:ds="http://schemas.openxmlformats.org/officeDocument/2006/customXml" ds:itemID="{1EE4634B-73F8-4D6A-A7D9-8D1621D6FC85}">
   <ds:schemaRefs>
     <ds:schemaRef ds:uri="http://schemas.openxmlformats.org/officeDocument/2006/bibliography"/>
   </ds:schemaRefs>

</xml_diff>